<commit_message>
added some text to the evalutation docx
</commit_message>
<xml_diff>
--- a/evaluation.docx
+++ b/evaluation.docx
@@ -10,8 +10,8 @@
         <w:tblLook w:val="04A0" w:firstRow="1" w:lastRow="0" w:firstColumn="1" w:lastColumn="0" w:noHBand="0" w:noVBand="1"/>
       </w:tblPr>
       <w:tblGrid>
-        <w:gridCol w:w="1768"/>
-        <w:gridCol w:w="1956"/>
+        <w:gridCol w:w="1813"/>
+        <w:gridCol w:w="1911"/>
         <w:gridCol w:w="1956"/>
         <w:gridCol w:w="2076"/>
       </w:tblGrid>
@@ -110,7 +110,10 @@
           </w:tcPr>
           <w:p>
             <w:r>
-              <w:t>.566265060241</w:t>
+              <w:t>.</w:t>
+            </w:r>
+            <w:r>
+              <w:t>433734939759</w:t>
             </w:r>
           </w:p>
         </w:tc>
@@ -120,7 +123,10 @@
           </w:tcPr>
           <w:p>
             <w:r>
-              <w:t>.00422054597701</w:t>
+              <w:t>.</w:t>
+            </w:r>
+            <w:r>
+              <w:t>00323595505618</w:t>
             </w:r>
           </w:p>
         </w:tc>
@@ -130,7 +136,10 @@
           </w:tcPr>
           <w:p>
             <w:r>
-              <w:t>0.00837864337285</w:t>
+              <w:t>0.</w:t>
+            </w:r>
+            <w:r>
+              <w:t>00642398286938</w:t>
             </w:r>
           </w:p>
         </w:tc>
@@ -164,7 +173,10 @@
           </w:tcPr>
           <w:p>
             <w:r>
-              <w:t>.00310981535471</w:t>
+              <w:t>.</w:t>
+            </w:r>
+            <w:r>
+              <w:t>996890184645</w:t>
             </w:r>
           </w:p>
         </w:tc>
@@ -174,7 +186,10 @@
           </w:tcPr>
           <w:p>
             <w:r>
-              <w:t>.0036563071298</w:t>
+              <w:t>.</w:t>
+            </w:r>
+            <w:r>
+              <w:t>540520602803</w:t>
             </w:r>
           </w:p>
         </w:tc>
@@ -184,7 +199,10 @@
           </w:tcPr>
           <w:p>
             <w:r>
-              <w:t>.00336099149249</w:t>
+              <w:t>.</w:t>
+            </w:r>
+            <w:r>
+              <w:t>700970343037</w:t>
             </w:r>
           </w:p>
         </w:tc>
@@ -195,7 +213,13 @@
     <w:p/>
     <w:p>
       <w:r>
-        <w:t xml:space="preserve">We could improve the performance of our system by </w:t>
+        <w:t>We could improve the performance of our</w:t>
+      </w:r>
+      <w:r>
+        <w:t xml:space="preserve"> Best Bayes</w:t>
+      </w:r>
+      <w:r>
+        <w:t xml:space="preserve"> system by </w:t>
       </w:r>
       <w:r>
         <w:t>integrating a combination</w:t>
@@ -216,19 +240,33 @@
         <w:t>positive ratio of files in our initial sample.</w:t>
       </w:r>
       <w:r>
-        <w:t xml:space="preserve">  While we implemented add one smoothing, further tactics could be applied to </w:t>
-      </w:r>
-      <w:r>
-        <w:t>create a more accurate sample file base.</w:t>
-      </w:r>
-      <w:r>
-        <w:t xml:space="preserve"> Another thing we could do to improve the system would be to create a more comprehensive stopwords array to better </w:t>
+        <w:t xml:space="preserve"> </w:t>
+      </w:r>
+      <w:r>
+        <w:t>If the Best Bayes classifier can be improved the recall and f-measure will increase as well.</w:t>
+      </w:r>
+      <w:r>
+        <w:t xml:space="preserve"> </w:t>
+      </w:r>
+      <w:r>
+        <w:t xml:space="preserve">Another thing we could do to improve the system would be to create a more comprehensive </w:t>
+      </w:r>
+      <w:proofErr w:type="spellStart"/>
+      <w:r>
+        <w:t>stopwords</w:t>
+      </w:r>
+      <w:proofErr w:type="spellEnd"/>
+      <w:r>
+        <w:t xml:space="preserve"> array to better </w:t>
       </w:r>
       <w:r>
         <w:t>filter the several n-grams classify calls.</w:t>
       </w:r>
       <w:bookmarkStart w:id="0" w:name="_GoBack"/>
       <w:bookmarkEnd w:id="0"/>
+      <w:r>
+        <w:t xml:space="preserve"> </w:t>
+      </w:r>
     </w:p>
     <w:sectPr>
       <w:pgSz w:w="12240" w:h="15840"/>

</xml_diff>

<commit_message>
finished evaluation pdf and docs
</commit_message>
<xml_diff>
--- a/evaluation.docx
+++ b/evaluation.docx
@@ -216,10 +216,16 @@
         <w:t>We could improve the performance of our</w:t>
       </w:r>
       <w:r>
-        <w:t xml:space="preserve"> Best Bayes</w:t>
-      </w:r>
-      <w:r>
-        <w:t xml:space="preserve"> system by </w:t>
+        <w:t xml:space="preserve"> classifying</w:t>
+      </w:r>
+      <w:r>
+        <w:t xml:space="preserve"> system</w:t>
+      </w:r>
+      <w:r>
+        <w:t>s</w:t>
+      </w:r>
+      <w:r>
+        <w:t xml:space="preserve"> by </w:t>
       </w:r>
       <w:r>
         <w:t>integrating a combination</w:t>
@@ -243,7 +249,13 @@
         <w:t xml:space="preserve"> </w:t>
       </w:r>
       <w:r>
-        <w:t>If the Best Bayes classifier can be improved the recall and f-measure will increase as well.</w:t>
+        <w:t>If the classifier</w:t>
+      </w:r>
+      <w:r>
+        <w:t>s</w:t>
+      </w:r>
+      <w:r>
+        <w:t xml:space="preserve"> can be improved the recall and f-measure will increase as well.</w:t>
       </w:r>
       <w:r>
         <w:t xml:space="preserve"> </w:t>
@@ -261,12 +273,12 @@
       </w:r>
       <w:r>
         <w:t>filter the several n-grams classify calls.</w:t>
+      </w:r>
+      <w:r>
+        <w:t xml:space="preserve"> </w:t>
       </w:r>
       <w:bookmarkStart w:id="0" w:name="_GoBack"/>
       <w:bookmarkEnd w:id="0"/>
-      <w:r>
-        <w:t xml:space="preserve"> </w:t>
-      </w:r>
     </w:p>
     <w:sectPr>
       <w:pgSz w:w="12240" w:h="15840"/>

</xml_diff>